<commit_message>
update to dev tools and OS arch
</commit_message>
<xml_diff>
--- a/Documents/design/Developer_Tools.docx
+++ b/Documents/design/Developer_Tools.docx
@@ -276,7 +276,13 @@
               <w:cnfStyle w:val="000000000000" w:firstRow="0" w:lastRow="0" w:firstColumn="0" w:lastColumn="0" w:oddVBand="0" w:evenVBand="0" w:oddHBand="0" w:evenHBand="0" w:firstRowFirstColumn="0" w:firstRowLastColumn="0" w:lastRowFirstColumn="0" w:lastRowLastColumn="0"/>
             </w:pPr>
             <w:r>
-              <w:t>MySQL on AWS RDS</w:t>
+              <w:t>MySQL</w:t>
+            </w:r>
+            <w:r>
+              <w:t xml:space="preserve"> (or Aurora)</w:t>
+            </w:r>
+            <w:r>
+              <w:t xml:space="preserve"> on AWS RDS</w:t>
             </w:r>
           </w:p>
         </w:tc>
@@ -495,6 +501,8 @@
             <w:r>
               <w:t>AliceVision</w:t>
             </w:r>
+            <w:bookmarkStart w:id="0" w:name="_GoBack"/>
+            <w:bookmarkEnd w:id="0"/>
             <w:proofErr w:type="spellEnd"/>
           </w:p>
         </w:tc>
@@ -575,11 +583,37 @@
           </w:p>
         </w:tc>
       </w:tr>
+      <w:tr>
+        <w:trPr>
+          <w:cnfStyle w:val="000000100000" w:firstRow="0" w:lastRow="0" w:firstColumn="0" w:lastColumn="0" w:oddVBand="0" w:evenVBand="0" w:oddHBand="1" w:evenHBand="0" w:firstRowFirstColumn="0" w:firstRowLastColumn="0" w:lastRowFirstColumn="0" w:lastRowLastColumn="0"/>
+        </w:trPr>
+        <w:tc>
+          <w:tcPr>
+            <w:cnfStyle w:val="001000000000" w:firstRow="0" w:lastRow="0" w:firstColumn="1" w:lastColumn="0" w:oddVBand="0" w:evenVBand="0" w:oddHBand="0" w:evenHBand="0" w:firstRowFirstColumn="0" w:firstRowLastColumn="0" w:lastRowFirstColumn="0" w:lastRowLastColumn="0"/>
+            <w:tcW w:w="4675" w:type="dxa"/>
+          </w:tcPr>
+          <w:p>
+            <w:r>
+              <w:t>Sumerian</w:t>
+            </w:r>
+          </w:p>
+        </w:tc>
+        <w:tc>
+          <w:tcPr>
+            <w:tcW w:w="4675" w:type="dxa"/>
+          </w:tcPr>
+          <w:p>
+            <w:pPr>
+              <w:cnfStyle w:val="000000100000" w:firstRow="0" w:lastRow="0" w:firstColumn="0" w:lastColumn="0" w:oddVBand="0" w:evenVBand="0" w:oddHBand="1" w:evenHBand="0" w:firstRowFirstColumn="0" w:firstRowLastColumn="0" w:lastRowFirstColumn="0" w:lastRowLastColumn="0"/>
+            </w:pPr>
+            <w:r>
+              <w:t>Amazon solution for 3d modeling in the browser.  Might be something to look at for replacement candidate for rendering</w:t>
+            </w:r>
+          </w:p>
+        </w:tc>
+      </w:tr>
     </w:tbl>
-    <w:p>
-      <w:bookmarkStart w:id="0" w:name="_GoBack"/>
-      <w:bookmarkEnd w:id="0"/>
-    </w:p>
+    <w:p/>
     <w:sectPr>
       <w:pgSz w:w="12240" w:h="15840"/>
       <w:pgMar w:top="1440" w:right="1440" w:bottom="1440" w:left="1440" w:header="720" w:footer="720" w:gutter="0"/>

</xml_diff>

<commit_message>
minor changes based on janet's feedback
</commit_message>
<xml_diff>
--- a/Documents/design/Developer_Tools.docx
+++ b/Documents/design/Developer_Tools.docx
@@ -340,6 +340,9 @@
             <w:r>
               <w:t>Developer OS</w:t>
             </w:r>
+            <w:r>
+              <w:t xml:space="preserve"> on Virtual Machine (or VDI)</w:t>
+            </w:r>
           </w:p>
         </w:tc>
         <w:tc>
@@ -364,6 +367,8 @@
       <w:r>
         <w:t>Third Party Libraries</w:t>
       </w:r>
+      <w:bookmarkStart w:id="0" w:name="_GoBack"/>
+      <w:bookmarkEnd w:id="0"/>
     </w:p>
     <w:tbl>
       <w:tblPr>
@@ -501,8 +506,6 @@
             <w:r>
               <w:t>AliceVision</w:t>
             </w:r>
-            <w:bookmarkStart w:id="0" w:name="_GoBack"/>
-            <w:bookmarkEnd w:id="0"/>
             <w:proofErr w:type="spellEnd"/>
           </w:p>
         </w:tc>

</xml_diff>

<commit_message>
Added Budget, Penske, UHaul and Avis to 3rd party tools list
</commit_message>
<xml_diff>
--- a/Documents/design/Developer_Tools.docx
+++ b/Documents/design/Developer_Tools.docx
@@ -367,8 +367,6 @@
       <w:r>
         <w:t>Third Party Libraries</w:t>
       </w:r>
-      <w:bookmarkStart w:id="0" w:name="_GoBack"/>
-      <w:bookmarkEnd w:id="0"/>
     </w:p>
     <w:tbl>
       <w:tblPr>
@@ -453,15 +451,7 @@
             </w:r>
             <w:r>
               <w:br/>
-              <w:t xml:space="preserve">We don’t know enough about this as to </w:t>
-            </w:r>
-            <w:proofErr w:type="gramStart"/>
-            <w:r>
-              <w:t>whether or not</w:t>
-            </w:r>
-            <w:proofErr w:type="gramEnd"/>
-            <w:r>
-              <w:t xml:space="preserve"> we can take code from this and use it</w:t>
+              <w:t>We don’t know enough about this as to whether or not we can take code from this and use it</w:t>
             </w:r>
           </w:p>
         </w:tc>
@@ -502,11 +492,9 @@
             <w:tcW w:w="4675" w:type="dxa"/>
           </w:tcPr>
           <w:p>
-            <w:proofErr w:type="spellStart"/>
             <w:r>
               <w:t>AliceVision</w:t>
             </w:r>
-            <w:proofErr w:type="spellEnd"/>
           </w:p>
         </w:tc>
         <w:tc>
@@ -612,6 +600,118 @@
             <w:r>
               <w:t>Amazon solution for 3d modeling in the browser.  Might be something to look at for replacement candidate for rendering</w:t>
             </w:r>
+          </w:p>
+        </w:tc>
+      </w:tr>
+      <w:tr>
+        <w:tc>
+          <w:tcPr>
+            <w:cnfStyle w:val="001000000000" w:firstRow="0" w:lastRow="0" w:firstColumn="1" w:lastColumn="0" w:oddVBand="0" w:evenVBand="0" w:oddHBand="0" w:evenHBand="0" w:firstRowFirstColumn="0" w:firstRowLastColumn="0" w:lastRowFirstColumn="0" w:lastRowLastColumn="0"/>
+            <w:tcW w:w="4675" w:type="dxa"/>
+          </w:tcPr>
+          <w:p>
+            <w:r>
+              <w:t>Avis Web API</w:t>
+            </w:r>
+          </w:p>
+        </w:tc>
+        <w:tc>
+          <w:tcPr>
+            <w:tcW w:w="4675" w:type="dxa"/>
+          </w:tcPr>
+          <w:p>
+            <w:pPr>
+              <w:cnfStyle w:val="000000000000" w:firstRow="0" w:lastRow="0" w:firstColumn="0" w:lastColumn="0" w:oddVBand="0" w:evenVBand="0" w:oddHBand="0" w:evenHBand="0" w:firstRowFirstColumn="0" w:firstRowLastColumn="0" w:lastRowFirstColumn="0" w:lastRowLastColumn="0"/>
+            </w:pPr>
+            <w:r>
+              <w:t>API for pulling data about Avis rentals into Load.IN</w:t>
+            </w:r>
+          </w:p>
+        </w:tc>
+      </w:tr>
+      <w:tr>
+        <w:trPr>
+          <w:cnfStyle w:val="000000100000" w:firstRow="0" w:lastRow="0" w:firstColumn="0" w:lastColumn="0" w:oddVBand="0" w:evenVBand="0" w:oddHBand="1" w:evenHBand="0" w:firstRowFirstColumn="0" w:firstRowLastColumn="0" w:lastRowFirstColumn="0" w:lastRowLastColumn="0"/>
+        </w:trPr>
+        <w:tc>
+          <w:tcPr>
+            <w:cnfStyle w:val="001000000000" w:firstRow="0" w:lastRow="0" w:firstColumn="1" w:lastColumn="0" w:oddVBand="0" w:evenVBand="0" w:oddHBand="0" w:evenHBand="0" w:firstRowFirstColumn="0" w:firstRowLastColumn="0" w:lastRowFirstColumn="0" w:lastRowLastColumn="0"/>
+            <w:tcW w:w="4675" w:type="dxa"/>
+          </w:tcPr>
+          <w:p>
+            <w:r>
+              <w:t>Budget Website</w:t>
+            </w:r>
+          </w:p>
+        </w:tc>
+        <w:tc>
+          <w:tcPr>
+            <w:tcW w:w="4675" w:type="dxa"/>
+          </w:tcPr>
+          <w:p>
+            <w:pPr>
+              <w:cnfStyle w:val="000000100000" w:firstRow="0" w:lastRow="0" w:firstColumn="0" w:lastColumn="0" w:oddVBand="0" w:evenVBand="0" w:oddHBand="1" w:evenHBand="0" w:firstRowFirstColumn="0" w:firstRowLastColumn="0" w:lastRowFirstColumn="0" w:lastRowLastColumn="0"/>
+            </w:pPr>
+            <w:r>
+              <w:t>Website for a scrapper to pull in rental information</w:t>
+            </w:r>
+          </w:p>
+        </w:tc>
+      </w:tr>
+      <w:tr>
+        <w:tc>
+          <w:tcPr>
+            <w:cnfStyle w:val="001000000000" w:firstRow="0" w:lastRow="0" w:firstColumn="1" w:lastColumn="0" w:oddVBand="0" w:evenVBand="0" w:oddHBand="0" w:evenHBand="0" w:firstRowFirstColumn="0" w:firstRowLastColumn="0" w:lastRowFirstColumn="0" w:lastRowLastColumn="0"/>
+            <w:tcW w:w="4675" w:type="dxa"/>
+          </w:tcPr>
+          <w:p>
+            <w:r>
+              <w:t>UHaul Website</w:t>
+            </w:r>
+          </w:p>
+        </w:tc>
+        <w:tc>
+          <w:tcPr>
+            <w:tcW w:w="4675" w:type="dxa"/>
+          </w:tcPr>
+          <w:p>
+            <w:pPr>
+              <w:cnfStyle w:val="000000000000" w:firstRow="0" w:lastRow="0" w:firstColumn="0" w:lastColumn="0" w:oddVBand="0" w:evenVBand="0" w:oddHBand="0" w:evenHBand="0" w:firstRowFirstColumn="0" w:firstRowLastColumn="0" w:lastRowFirstColumn="0" w:lastRowLastColumn="0"/>
+            </w:pPr>
+            <w:r>
+              <w:t>Website for a scrapper to pull in rental information</w:t>
+            </w:r>
+          </w:p>
+        </w:tc>
+      </w:tr>
+      <w:tr>
+        <w:trPr>
+          <w:cnfStyle w:val="000000100000" w:firstRow="0" w:lastRow="0" w:firstColumn="0" w:lastColumn="0" w:oddVBand="0" w:evenVBand="0" w:oddHBand="1" w:evenHBand="0" w:firstRowFirstColumn="0" w:firstRowLastColumn="0" w:lastRowFirstColumn="0" w:lastRowLastColumn="0"/>
+        </w:trPr>
+        <w:tc>
+          <w:tcPr>
+            <w:cnfStyle w:val="001000000000" w:firstRow="0" w:lastRow="0" w:firstColumn="1" w:lastColumn="0" w:oddVBand="0" w:evenVBand="0" w:oddHBand="0" w:evenHBand="0" w:firstRowFirstColumn="0" w:firstRowLastColumn="0" w:lastRowFirstColumn="0" w:lastRowLastColumn="0"/>
+            <w:tcW w:w="4675" w:type="dxa"/>
+          </w:tcPr>
+          <w:p>
+            <w:r>
+              <w:t>Penske Website</w:t>
+            </w:r>
+          </w:p>
+        </w:tc>
+        <w:tc>
+          <w:tcPr>
+            <w:tcW w:w="4675" w:type="dxa"/>
+          </w:tcPr>
+          <w:p>
+            <w:pPr>
+              <w:cnfStyle w:val="000000100000" w:firstRow="0" w:lastRow="0" w:firstColumn="0" w:lastColumn="0" w:oddVBand="0" w:evenVBand="0" w:oddHBand="1" w:evenHBand="0" w:firstRowFirstColumn="0" w:firstRowLastColumn="0" w:lastRowFirstColumn="0" w:lastRowLastColumn="0"/>
+            </w:pPr>
+            <w:r>
+              <w:t>Website for a scrapper to pull in rental information</w:t>
+            </w:r>
+            <w:bookmarkStart w:id="0" w:name="_GoBack"/>
+            <w:bookmarkEnd w:id="0"/>
           </w:p>
         </w:tc>
       </w:tr>

</xml_diff>

<commit_message>
Added v2 of developer tools
</commit_message>
<xml_diff>
--- a/Documents/design/Developer_Tools.docx
+++ b/Documents/design/Developer_Tools.docx
@@ -337,6 +337,12 @@
             <w:tcW w:w="4675" w:type="dxa"/>
           </w:tcPr>
           <w:p>
+            <w:pPr>
+              <w:rPr>
+                <w:b w:val="0"/>
+                <w:bCs w:val="0"/>
+              </w:rPr>
+            </w:pPr>
             <w:r>
               <w:t>Developer OS</w:t>
             </w:r>
@@ -344,6 +350,15 @@
               <w:t xml:space="preserve"> on Virtual Machine (or VDI)</w:t>
             </w:r>
           </w:p>
+          <w:p>
+            <w:pPr>
+              <w:rPr>
+                <w:b w:val="0"/>
+                <w:bCs w:val="0"/>
+              </w:rPr>
+            </w:pPr>
+          </w:p>
+          <w:p/>
         </w:tc>
         <w:tc>
           <w:tcPr>
@@ -360,6 +375,531 @@
         </w:tc>
       </w:tr>
     </w:tbl>
+    <w:p>
+      <w:pPr>
+        <w:pStyle w:val="Heading1"/>
+      </w:pPr>
+    </w:p>
+    <w:tbl>
+      <w:tblPr>
+        <w:tblStyle w:val="GridTable4-Accent6"/>
+        <w:tblW w:w="0" w:type="auto"/>
+        <w:tblLook w:val="04A0" w:firstRow="1" w:lastRow="0" w:firstColumn="1" w:lastColumn="0" w:noHBand="0" w:noVBand="1"/>
+      </w:tblPr>
+      <w:tblGrid>
+        <w:gridCol w:w="2169"/>
+        <w:gridCol w:w="2182"/>
+        <w:gridCol w:w="1876"/>
+        <w:gridCol w:w="1620"/>
+        <w:gridCol w:w="1503"/>
+      </w:tblGrid>
+      <w:tr>
+        <w:trPr>
+          <w:cnfStyle w:val="100000000000" w:firstRow="1" w:lastRow="0" w:firstColumn="0" w:lastColumn="0" w:oddVBand="0" w:evenVBand="0" w:oddHBand="0" w:evenHBand="0" w:firstRowFirstColumn="0" w:firstRowLastColumn="0" w:lastRowFirstColumn="0" w:lastRowLastColumn="0"/>
+        </w:trPr>
+        <w:tc>
+          <w:tcPr>
+            <w:cnfStyle w:val="001000000000" w:firstRow="0" w:lastRow="0" w:firstColumn="1" w:lastColumn="0" w:oddVBand="0" w:evenVBand="0" w:oddHBand="0" w:evenHBand="0" w:firstRowFirstColumn="0" w:firstRowLastColumn="0" w:lastRowFirstColumn="0" w:lastRowLastColumn="0"/>
+            <w:tcW w:w="2169" w:type="dxa"/>
+            <w:vAlign w:val="center"/>
+          </w:tcPr>
+          <w:p>
+            <w:pPr>
+              <w:jc w:val="center"/>
+            </w:pPr>
+            <w:r>
+              <w:t>Category</w:t>
+            </w:r>
+          </w:p>
+        </w:tc>
+        <w:tc>
+          <w:tcPr>
+            <w:tcW w:w="2182" w:type="dxa"/>
+            <w:vAlign w:val="center"/>
+          </w:tcPr>
+          <w:p>
+            <w:pPr>
+              <w:jc w:val="center"/>
+              <w:cnfStyle w:val="100000000000" w:firstRow="1" w:lastRow="0" w:firstColumn="0" w:lastColumn="0" w:oddVBand="0" w:evenVBand="0" w:oddHBand="0" w:evenHBand="0" w:firstRowFirstColumn="0" w:firstRowLastColumn="0" w:lastRowFirstColumn="0" w:lastRowLastColumn="0"/>
+            </w:pPr>
+            <w:r>
+              <w:t>Website</w:t>
+            </w:r>
+          </w:p>
+        </w:tc>
+        <w:tc>
+          <w:tcPr>
+            <w:tcW w:w="1876" w:type="dxa"/>
+            <w:vAlign w:val="center"/>
+          </w:tcPr>
+          <w:p>
+            <w:pPr>
+              <w:jc w:val="center"/>
+              <w:cnfStyle w:val="100000000000" w:firstRow="1" w:lastRow="0" w:firstColumn="0" w:lastColumn="0" w:oddVBand="0" w:evenVBand="0" w:oddHBand="0" w:evenHBand="0" w:firstRowFirstColumn="0" w:firstRowLastColumn="0" w:lastRowFirstColumn="0" w:lastRowLastColumn="0"/>
+            </w:pPr>
+            <w:r>
+              <w:t>Android App</w:t>
+            </w:r>
+          </w:p>
+        </w:tc>
+        <w:tc>
+          <w:tcPr>
+            <w:tcW w:w="1620" w:type="dxa"/>
+            <w:vAlign w:val="center"/>
+          </w:tcPr>
+          <w:p>
+            <w:pPr>
+              <w:jc w:val="center"/>
+              <w:cnfStyle w:val="100000000000" w:firstRow="1" w:lastRow="0" w:firstColumn="0" w:lastColumn="0" w:oddVBand="0" w:evenVBand="0" w:oddHBand="0" w:evenHBand="0" w:firstRowFirstColumn="0" w:firstRowLastColumn="0" w:lastRowFirstColumn="0" w:lastRowLastColumn="0"/>
+            </w:pPr>
+            <w:r>
+              <w:t>Web API</w:t>
+            </w:r>
+          </w:p>
+        </w:tc>
+        <w:tc>
+          <w:tcPr>
+            <w:tcW w:w="1503" w:type="dxa"/>
+            <w:vAlign w:val="center"/>
+          </w:tcPr>
+          <w:p>
+            <w:pPr>
+              <w:jc w:val="center"/>
+              <w:cnfStyle w:val="100000000000" w:firstRow="1" w:lastRow="0" w:firstColumn="0" w:lastColumn="0" w:oddVBand="0" w:evenVBand="0" w:oddHBand="0" w:evenHBand="0" w:firstRowFirstColumn="0" w:firstRowLastColumn="0" w:lastRowFirstColumn="0" w:lastRowLastColumn="0"/>
+            </w:pPr>
+            <w:r>
+              <w:t>Vendor Scraper/ API Reader</w:t>
+            </w:r>
+          </w:p>
+        </w:tc>
+      </w:tr>
+      <w:tr>
+        <w:trPr>
+          <w:cnfStyle w:val="000000100000" w:firstRow="0" w:lastRow="0" w:firstColumn="0" w:lastColumn="0" w:oddVBand="0" w:evenVBand="0" w:oddHBand="1" w:evenHBand="0" w:firstRowFirstColumn="0" w:firstRowLastColumn="0" w:lastRowFirstColumn="0" w:lastRowLastColumn="0"/>
+        </w:trPr>
+        <w:tc>
+          <w:tcPr>
+            <w:cnfStyle w:val="001000000000" w:firstRow="0" w:lastRow="0" w:firstColumn="1" w:lastColumn="0" w:oddVBand="0" w:evenVBand="0" w:oddHBand="0" w:evenHBand="0" w:firstRowFirstColumn="0" w:firstRowLastColumn="0" w:lastRowFirstColumn="0" w:lastRowLastColumn="0"/>
+            <w:tcW w:w="2169" w:type="dxa"/>
+            <w:vAlign w:val="center"/>
+          </w:tcPr>
+          <w:p>
+            <w:pPr>
+              <w:jc w:val="center"/>
+            </w:pPr>
+            <w:r>
+              <w:t>Version Control</w:t>
+            </w:r>
+          </w:p>
+        </w:tc>
+        <w:tc>
+          <w:tcPr>
+            <w:tcW w:w="7181" w:type="dxa"/>
+            <w:gridSpan w:val="4"/>
+            <w:vAlign w:val="center"/>
+          </w:tcPr>
+          <w:p>
+            <w:pPr>
+              <w:jc w:val="center"/>
+              <w:cnfStyle w:val="000000100000" w:firstRow="0" w:lastRow="0" w:firstColumn="0" w:lastColumn="0" w:oddVBand="0" w:evenVBand="0" w:oddHBand="1" w:evenHBand="0" w:firstRowFirstColumn="0" w:firstRowLastColumn="0" w:lastRowFirstColumn="0" w:lastRowLastColumn="0"/>
+            </w:pPr>
+            <w:r>
+              <w:t>GitLab/Git</w:t>
+            </w:r>
+          </w:p>
+        </w:tc>
+      </w:tr>
+      <w:tr>
+        <w:tc>
+          <w:tcPr>
+            <w:cnfStyle w:val="001000000000" w:firstRow="0" w:lastRow="0" w:firstColumn="1" w:lastColumn="0" w:oddVBand="0" w:evenVBand="0" w:oddHBand="0" w:evenHBand="0" w:firstRowFirstColumn="0" w:firstRowLastColumn="0" w:lastRowFirstColumn="0" w:lastRowLastColumn="0"/>
+            <w:tcW w:w="2169" w:type="dxa"/>
+            <w:vAlign w:val="center"/>
+          </w:tcPr>
+          <w:p>
+            <w:pPr>
+              <w:jc w:val="center"/>
+            </w:pPr>
+            <w:r>
+              <w:t>Issue Tracker</w:t>
+            </w:r>
+          </w:p>
+        </w:tc>
+        <w:tc>
+          <w:tcPr>
+            <w:tcW w:w="7181" w:type="dxa"/>
+            <w:gridSpan w:val="4"/>
+            <w:vAlign w:val="center"/>
+          </w:tcPr>
+          <w:p>
+            <w:pPr>
+              <w:jc w:val="center"/>
+              <w:cnfStyle w:val="000000000000" w:firstRow="0" w:lastRow="0" w:firstColumn="0" w:lastColumn="0" w:oddVBand="0" w:evenVBand="0" w:oddHBand="0" w:evenHBand="0" w:firstRowFirstColumn="0" w:firstRowLastColumn="0" w:lastRowFirstColumn="0" w:lastRowLastColumn="0"/>
+            </w:pPr>
+            <w:r>
+              <w:t>Trello</w:t>
+            </w:r>
+          </w:p>
+        </w:tc>
+      </w:tr>
+      <w:tr>
+        <w:trPr>
+          <w:cnfStyle w:val="000000100000" w:firstRow="0" w:lastRow="0" w:firstColumn="0" w:lastColumn="0" w:oddVBand="0" w:evenVBand="0" w:oddHBand="1" w:evenHBand="0" w:firstRowFirstColumn="0" w:firstRowLastColumn="0" w:lastRowFirstColumn="0" w:lastRowLastColumn="0"/>
+        </w:trPr>
+        <w:tc>
+          <w:tcPr>
+            <w:cnfStyle w:val="001000000000" w:firstRow="0" w:lastRow="0" w:firstColumn="1" w:lastColumn="0" w:oddVBand="0" w:evenVBand="0" w:oddHBand="0" w:evenHBand="0" w:firstRowFirstColumn="0" w:firstRowLastColumn="0" w:lastRowFirstColumn="0" w:lastRowLastColumn="0"/>
+            <w:tcW w:w="2169" w:type="dxa"/>
+            <w:vAlign w:val="center"/>
+          </w:tcPr>
+          <w:p>
+            <w:pPr>
+              <w:jc w:val="center"/>
+            </w:pPr>
+            <w:r>
+              <w:t>CI/CD</w:t>
+            </w:r>
+          </w:p>
+        </w:tc>
+        <w:tc>
+          <w:tcPr>
+            <w:tcW w:w="7181" w:type="dxa"/>
+            <w:gridSpan w:val="4"/>
+            <w:vAlign w:val="center"/>
+          </w:tcPr>
+          <w:p>
+            <w:pPr>
+              <w:jc w:val="center"/>
+              <w:cnfStyle w:val="000000100000" w:firstRow="0" w:lastRow="0" w:firstColumn="0" w:lastColumn="0" w:oddVBand="0" w:evenVBand="0" w:oddHBand="1" w:evenHBand="0" w:firstRowFirstColumn="0" w:firstRowLastColumn="0" w:lastRowFirstColumn="0" w:lastRowLastColumn="0"/>
+            </w:pPr>
+            <w:r>
+              <w:t>GitLab</w:t>
+            </w:r>
+          </w:p>
+        </w:tc>
+      </w:tr>
+      <w:tr>
+        <w:tc>
+          <w:tcPr>
+            <w:cnfStyle w:val="001000000000" w:firstRow="0" w:lastRow="0" w:firstColumn="1" w:lastColumn="0" w:oddVBand="0" w:evenVBand="0" w:oddHBand="0" w:evenHBand="0" w:firstRowFirstColumn="0" w:firstRowLastColumn="0" w:lastRowFirstColumn="0" w:lastRowLastColumn="0"/>
+            <w:tcW w:w="2169" w:type="dxa"/>
+            <w:vAlign w:val="center"/>
+          </w:tcPr>
+          <w:p>
+            <w:pPr>
+              <w:jc w:val="center"/>
+            </w:pPr>
+            <w:r>
+              <w:t>Language</w:t>
+            </w:r>
+          </w:p>
+        </w:tc>
+        <w:tc>
+          <w:tcPr>
+            <w:tcW w:w="2182" w:type="dxa"/>
+            <w:vAlign w:val="center"/>
+          </w:tcPr>
+          <w:p>
+            <w:pPr>
+              <w:jc w:val="center"/>
+              <w:cnfStyle w:val="000000000000" w:firstRow="0" w:lastRow="0" w:firstColumn="0" w:lastColumn="0" w:oddVBand="0" w:evenVBand="0" w:oddHBand="0" w:evenHBand="0" w:firstRowFirstColumn="0" w:firstRowLastColumn="0" w:lastRowFirstColumn="0" w:lastRowLastColumn="0"/>
+            </w:pPr>
+            <w:r>
+              <w:t>Java</w:t>
+            </w:r>
+            <w:r>
+              <w:t>/HTML/JavaScript</w:t>
+            </w:r>
+          </w:p>
+        </w:tc>
+        <w:tc>
+          <w:tcPr>
+            <w:tcW w:w="1876" w:type="dxa"/>
+            <w:vAlign w:val="center"/>
+          </w:tcPr>
+          <w:p>
+            <w:pPr>
+              <w:jc w:val="center"/>
+              <w:cnfStyle w:val="000000000000" w:firstRow="0" w:lastRow="0" w:firstColumn="0" w:lastColumn="0" w:oddVBand="0" w:evenVBand="0" w:oddHBand="0" w:evenHBand="0" w:firstRowFirstColumn="0" w:firstRowLastColumn="0" w:lastRowFirstColumn="0" w:lastRowLastColumn="0"/>
+            </w:pPr>
+            <w:r>
+              <w:t>Java</w:t>
+            </w:r>
+          </w:p>
+        </w:tc>
+        <w:tc>
+          <w:tcPr>
+            <w:tcW w:w="1620" w:type="dxa"/>
+            <w:vAlign w:val="center"/>
+          </w:tcPr>
+          <w:p>
+            <w:pPr>
+              <w:jc w:val="center"/>
+              <w:cnfStyle w:val="000000000000" w:firstRow="0" w:lastRow="0" w:firstColumn="0" w:lastColumn="0" w:oddVBand="0" w:evenVBand="0" w:oddHBand="0" w:evenHBand="0" w:firstRowFirstColumn="0" w:firstRowLastColumn="0" w:lastRowFirstColumn="0" w:lastRowLastColumn="0"/>
+            </w:pPr>
+            <w:r>
+              <w:t>Java</w:t>
+            </w:r>
+          </w:p>
+        </w:tc>
+        <w:tc>
+          <w:tcPr>
+            <w:tcW w:w="1503" w:type="dxa"/>
+            <w:vAlign w:val="center"/>
+          </w:tcPr>
+          <w:p>
+            <w:pPr>
+              <w:jc w:val="center"/>
+              <w:cnfStyle w:val="000000000000" w:firstRow="0" w:lastRow="0" w:firstColumn="0" w:lastColumn="0" w:oddVBand="0" w:evenVBand="0" w:oddHBand="0" w:evenHBand="0" w:firstRowFirstColumn="0" w:firstRowLastColumn="0" w:lastRowFirstColumn="0" w:lastRowLastColumn="0"/>
+            </w:pPr>
+            <w:r>
+              <w:t>Java</w:t>
+            </w:r>
+          </w:p>
+        </w:tc>
+      </w:tr>
+      <w:tr>
+        <w:trPr>
+          <w:cnfStyle w:val="000000100000" w:firstRow="0" w:lastRow="0" w:firstColumn="0" w:lastColumn="0" w:oddVBand="0" w:evenVBand="0" w:oddHBand="1" w:evenHBand="0" w:firstRowFirstColumn="0" w:firstRowLastColumn="0" w:lastRowFirstColumn="0" w:lastRowLastColumn="0"/>
+        </w:trPr>
+        <w:tc>
+          <w:tcPr>
+            <w:cnfStyle w:val="001000000000" w:firstRow="0" w:lastRow="0" w:firstColumn="1" w:lastColumn="0" w:oddVBand="0" w:evenVBand="0" w:oddHBand="0" w:evenHBand="0" w:firstRowFirstColumn="0" w:firstRowLastColumn="0" w:lastRowFirstColumn="0" w:lastRowLastColumn="0"/>
+            <w:tcW w:w="2169" w:type="dxa"/>
+            <w:vAlign w:val="center"/>
+          </w:tcPr>
+          <w:p>
+            <w:pPr>
+              <w:jc w:val="center"/>
+            </w:pPr>
+            <w:r>
+              <w:t>Platform</w:t>
+            </w:r>
+          </w:p>
+        </w:tc>
+        <w:tc>
+          <w:tcPr>
+            <w:tcW w:w="2182" w:type="dxa"/>
+            <w:vAlign w:val="center"/>
+          </w:tcPr>
+          <w:p>
+            <w:pPr>
+              <w:jc w:val="center"/>
+              <w:cnfStyle w:val="000000100000" w:firstRow="0" w:lastRow="0" w:firstColumn="0" w:lastColumn="0" w:oddVBand="0" w:evenVBand="0" w:oddHBand="1" w:evenHBand="0" w:firstRowFirstColumn="0" w:firstRowLastColumn="0" w:lastRowFirstColumn="0" w:lastRowLastColumn="0"/>
+            </w:pPr>
+            <w:r>
+              <w:t>Spring MVC on Amazon Elastic Beanstalk with Tomcat</w:t>
+            </w:r>
+          </w:p>
+        </w:tc>
+        <w:tc>
+          <w:tcPr>
+            <w:tcW w:w="1876" w:type="dxa"/>
+            <w:vAlign w:val="center"/>
+          </w:tcPr>
+          <w:p>
+            <w:pPr>
+              <w:jc w:val="center"/>
+              <w:cnfStyle w:val="000000100000" w:firstRow="0" w:lastRow="0" w:firstColumn="0" w:lastColumn="0" w:oddVBand="0" w:evenVBand="0" w:oddHBand="1" w:evenHBand="0" w:firstRowFirstColumn="0" w:firstRowLastColumn="0" w:lastRowFirstColumn="0" w:lastRowLastColumn="0"/>
+            </w:pPr>
+            <w:r>
+              <w:t>Android Native App</w:t>
+            </w:r>
+          </w:p>
+        </w:tc>
+        <w:tc>
+          <w:tcPr>
+            <w:tcW w:w="1620" w:type="dxa"/>
+            <w:vAlign w:val="center"/>
+          </w:tcPr>
+          <w:p>
+            <w:pPr>
+              <w:jc w:val="center"/>
+              <w:cnfStyle w:val="000000100000" w:firstRow="0" w:lastRow="0" w:firstColumn="0" w:lastColumn="0" w:oddVBand="0" w:evenVBand="0" w:oddHBand="1" w:evenHBand="0" w:firstRowFirstColumn="0" w:firstRowLastColumn="0" w:lastRowFirstColumn="0" w:lastRowLastColumn="0"/>
+            </w:pPr>
+            <w:r>
+              <w:t>Apache CFX on Amazon Elastic Beanstalk with Tomcat</w:t>
+            </w:r>
+          </w:p>
+        </w:tc>
+        <w:tc>
+          <w:tcPr>
+            <w:tcW w:w="1503" w:type="dxa"/>
+            <w:vAlign w:val="center"/>
+          </w:tcPr>
+          <w:p>
+            <w:pPr>
+              <w:jc w:val="center"/>
+              <w:cnfStyle w:val="000000100000" w:firstRow="0" w:lastRow="0" w:firstColumn="0" w:lastColumn="0" w:oddVBand="0" w:evenVBand="0" w:oddHBand="1" w:evenHBand="0" w:firstRowFirstColumn="0" w:firstRowLastColumn="0" w:lastRowFirstColumn="0" w:lastRowLastColumn="0"/>
+            </w:pPr>
+            <w:r>
+              <w:t>AWS Lambda</w:t>
+            </w:r>
+          </w:p>
+        </w:tc>
+      </w:tr>
+      <w:tr>
+        <w:tc>
+          <w:tcPr>
+            <w:cnfStyle w:val="001000000000" w:firstRow="0" w:lastRow="0" w:firstColumn="1" w:lastColumn="0" w:oddVBand="0" w:evenVBand="0" w:oddHBand="0" w:evenHBand="0" w:firstRowFirstColumn="0" w:firstRowLastColumn="0" w:lastRowFirstColumn="0" w:lastRowLastColumn="0"/>
+            <w:tcW w:w="2169" w:type="dxa"/>
+            <w:vAlign w:val="center"/>
+          </w:tcPr>
+          <w:p>
+            <w:pPr>
+              <w:jc w:val="center"/>
+            </w:pPr>
+            <w:r>
+              <w:t>Database</w:t>
+            </w:r>
+          </w:p>
+        </w:tc>
+        <w:tc>
+          <w:tcPr>
+            <w:tcW w:w="7181" w:type="dxa"/>
+            <w:gridSpan w:val="4"/>
+            <w:vAlign w:val="center"/>
+          </w:tcPr>
+          <w:p>
+            <w:pPr>
+              <w:jc w:val="center"/>
+              <w:cnfStyle w:val="000000000000" w:firstRow="0" w:lastRow="0" w:firstColumn="0" w:lastColumn="0" w:oddVBand="0" w:evenVBand="0" w:oddHBand="0" w:evenHBand="0" w:firstRowFirstColumn="0" w:firstRowLastColumn="0" w:lastRowFirstColumn="0" w:lastRowLastColumn="0"/>
+            </w:pPr>
+            <w:r>
+              <w:t>MySQL (or Aurora) on AWS RDS</w:t>
+            </w:r>
+          </w:p>
+        </w:tc>
+      </w:tr>
+      <w:tr>
+        <w:trPr>
+          <w:cnfStyle w:val="000000100000" w:firstRow="0" w:lastRow="0" w:firstColumn="0" w:lastColumn="0" w:oddVBand="0" w:evenVBand="0" w:oddHBand="1" w:evenHBand="0" w:firstRowFirstColumn="0" w:firstRowLastColumn="0" w:lastRowFirstColumn="0" w:lastRowLastColumn="0"/>
+        </w:trPr>
+        <w:tc>
+          <w:tcPr>
+            <w:cnfStyle w:val="001000000000" w:firstRow="0" w:lastRow="0" w:firstColumn="1" w:lastColumn="0" w:oddVBand="0" w:evenVBand="0" w:oddHBand="0" w:evenHBand="0" w:firstRowFirstColumn="0" w:firstRowLastColumn="0" w:lastRowFirstColumn="0" w:lastRowLastColumn="0"/>
+            <w:tcW w:w="2169" w:type="dxa"/>
+            <w:vAlign w:val="center"/>
+          </w:tcPr>
+          <w:p>
+            <w:pPr>
+              <w:jc w:val="center"/>
+            </w:pPr>
+            <w:r>
+              <w:t>IDEs</w:t>
+            </w:r>
+          </w:p>
+        </w:tc>
+        <w:tc>
+          <w:tcPr>
+            <w:tcW w:w="2182" w:type="dxa"/>
+            <w:vAlign w:val="center"/>
+          </w:tcPr>
+          <w:p>
+            <w:pPr>
+              <w:jc w:val="center"/>
+              <w:cnfStyle w:val="000000100000" w:firstRow="0" w:lastRow="0" w:firstColumn="0" w:lastColumn="0" w:oddVBand="0" w:evenVBand="0" w:oddHBand="1" w:evenHBand="0" w:firstRowFirstColumn="0" w:firstRowLastColumn="0" w:lastRowFirstColumn="0" w:lastRowLastColumn="0"/>
+            </w:pPr>
+            <w:r>
+              <w:t>IntelliJ</w:t>
+            </w:r>
+            <w:r>
+              <w:t xml:space="preserve"> </w:t>
+            </w:r>
+          </w:p>
+        </w:tc>
+        <w:tc>
+          <w:tcPr>
+            <w:tcW w:w="1876" w:type="dxa"/>
+            <w:vAlign w:val="center"/>
+          </w:tcPr>
+          <w:p>
+            <w:pPr>
+              <w:jc w:val="center"/>
+              <w:cnfStyle w:val="000000100000" w:firstRow="0" w:lastRow="0" w:firstColumn="0" w:lastColumn="0" w:oddVBand="0" w:evenVBand="0" w:oddHBand="1" w:evenHBand="0" w:firstRowFirstColumn="0" w:firstRowLastColumn="0" w:lastRowFirstColumn="0" w:lastRowLastColumn="0"/>
+            </w:pPr>
+            <w:r>
+              <w:t>Android Studio</w:t>
+            </w:r>
+          </w:p>
+        </w:tc>
+        <w:tc>
+          <w:tcPr>
+            <w:tcW w:w="1620" w:type="dxa"/>
+            <w:vAlign w:val="center"/>
+          </w:tcPr>
+          <w:p>
+            <w:pPr>
+              <w:jc w:val="center"/>
+              <w:cnfStyle w:val="000000100000" w:firstRow="0" w:lastRow="0" w:firstColumn="0" w:lastColumn="0" w:oddVBand="0" w:evenVBand="0" w:oddHBand="1" w:evenHBand="0" w:firstRowFirstColumn="0" w:firstRowLastColumn="0" w:lastRowFirstColumn="0" w:lastRowLastColumn="0"/>
+            </w:pPr>
+            <w:r>
+              <w:t>IntelliJ</w:t>
+            </w:r>
+          </w:p>
+        </w:tc>
+        <w:tc>
+          <w:tcPr>
+            <w:tcW w:w="1503" w:type="dxa"/>
+            <w:vAlign w:val="center"/>
+          </w:tcPr>
+          <w:p>
+            <w:pPr>
+              <w:jc w:val="center"/>
+              <w:cnfStyle w:val="000000100000" w:firstRow="0" w:lastRow="0" w:firstColumn="0" w:lastColumn="0" w:oddVBand="0" w:evenVBand="0" w:oddHBand="1" w:evenHBand="0" w:firstRowFirstColumn="0" w:firstRowLastColumn="0" w:lastRowFirstColumn="0" w:lastRowLastColumn="0"/>
+            </w:pPr>
+            <w:r>
+              <w:t>IntelliJ</w:t>
+            </w:r>
+          </w:p>
+        </w:tc>
+      </w:tr>
+      <w:tr>
+        <w:tc>
+          <w:tcPr>
+            <w:cnfStyle w:val="001000000000" w:firstRow="0" w:lastRow="0" w:firstColumn="1" w:lastColumn="0" w:oddVBand="0" w:evenVBand="0" w:oddHBand="0" w:evenHBand="0" w:firstRowFirstColumn="0" w:firstRowLastColumn="0" w:lastRowFirstColumn="0" w:lastRowLastColumn="0"/>
+            <w:tcW w:w="2169" w:type="dxa"/>
+            <w:vAlign w:val="center"/>
+          </w:tcPr>
+          <w:p>
+            <w:pPr>
+              <w:jc w:val="center"/>
+            </w:pPr>
+            <w:r>
+              <w:t>Developer OS on Virtual Machine (or VDI)</w:t>
+            </w:r>
+          </w:p>
+        </w:tc>
+        <w:tc>
+          <w:tcPr>
+            <w:tcW w:w="7181" w:type="dxa"/>
+            <w:gridSpan w:val="4"/>
+            <w:vAlign w:val="center"/>
+          </w:tcPr>
+          <w:p>
+            <w:pPr>
+              <w:jc w:val="center"/>
+              <w:cnfStyle w:val="000000000000" w:firstRow="0" w:lastRow="0" w:firstColumn="0" w:lastColumn="0" w:oddVBand="0" w:evenVBand="0" w:oddHBand="0" w:evenHBand="0" w:firstRowFirstColumn="0" w:firstRowLastColumn="0" w:lastRowFirstColumn="0" w:lastRowLastColumn="0"/>
+            </w:pPr>
+            <w:r>
+              <w:t>Linux</w:t>
+            </w:r>
+          </w:p>
+        </w:tc>
+      </w:tr>
+    </w:tbl>
+    <w:p>
+      <w:pPr>
+        <w:pStyle w:val="Heading1"/>
+      </w:pPr>
+      <w:bookmarkStart w:id="0" w:name="_GoBack"/>
+      <w:bookmarkEnd w:id="0"/>
+    </w:p>
+    <w:p>
+      <w:pPr>
+        <w:pStyle w:val="Heading1"/>
+      </w:pPr>
+    </w:p>
     <w:p>
       <w:pPr>
         <w:pStyle w:val="Heading1"/>
@@ -447,23 +987,31 @@
               <w:cnfStyle w:val="000000100000" w:firstRow="0" w:lastRow="0" w:firstColumn="0" w:lastColumn="0" w:oddVBand="0" w:evenVBand="0" w:oddHBand="1" w:evenHBand="0" w:firstRowFirstColumn="0" w:firstRowLastColumn="0" w:lastRowFirstColumn="0" w:lastRowLastColumn="0"/>
             </w:pPr>
             <w:r>
+              <w:lastRenderedPageBreak/>
               <w:t>Java library?</w:t>
             </w:r>
             <w:r>
               <w:br/>
-              <w:t>We don’t know enough about this as to whether or not we can take code from this and use it</w:t>
-            </w:r>
-          </w:p>
-        </w:tc>
-      </w:tr>
-      <w:tr>
-        <w:tc>
-          <w:tcPr>
-            <w:cnfStyle w:val="001000000000" w:firstRow="0" w:lastRow="0" w:firstColumn="1" w:lastColumn="0" w:oddVBand="0" w:evenVBand="0" w:oddHBand="0" w:evenHBand="0" w:firstRowFirstColumn="0" w:firstRowLastColumn="0" w:lastRowFirstColumn="0" w:lastRowLastColumn="0"/>
-            <w:tcW w:w="4675" w:type="dxa"/>
-          </w:tcPr>
-          <w:p>
-            <w:r>
+              <w:t xml:space="preserve">We don’t know enough about this as to </w:t>
+            </w:r>
+            <w:r>
+              <w:t>whether</w:t>
+            </w:r>
+            <w:r>
+              <w:t xml:space="preserve"> we can take code from this and use it</w:t>
+            </w:r>
+          </w:p>
+        </w:tc>
+      </w:tr>
+      <w:tr>
+        <w:tc>
+          <w:tcPr>
+            <w:cnfStyle w:val="001000000000" w:firstRow="0" w:lastRow="0" w:firstColumn="1" w:lastColumn="0" w:oddVBand="0" w:evenVBand="0" w:oddHBand="0" w:evenHBand="0" w:firstRowFirstColumn="0" w:firstRowLastColumn="0" w:lastRowFirstColumn="0" w:lastRowLastColumn="0"/>
+            <w:tcW w:w="4675" w:type="dxa"/>
+          </w:tcPr>
+          <w:p>
+            <w:r>
+              <w:lastRenderedPageBreak/>
               <w:t>Java 3D</w:t>
             </w:r>
           </w:p>
@@ -666,7 +1214,13 @@
           </w:tcPr>
           <w:p>
             <w:r>
-              <w:t>UHaul Website</w:t>
+              <w:t>U</w:t>
+            </w:r>
+            <w:r>
+              <w:t>-</w:t>
+            </w:r>
+            <w:r>
+              <w:t>Haul Website</w:t>
             </w:r>
           </w:p>
         </w:tc>
@@ -710,8 +1264,6 @@
             <w:r>
               <w:t>Website for a scrapper to pull in rental information</w:t>
             </w:r>
-            <w:bookmarkStart w:id="0" w:name="_GoBack"/>
-            <w:bookmarkEnd w:id="0"/>
           </w:p>
         </w:tc>
       </w:tr>

</xml_diff>